<commit_message>
lab3: add appopriate pics to the report
</commit_message>
<xml_diff>
--- a/Laboratory3/doc/Task 3.docx
+++ b/Laboratory3/doc/Task 3.docx
@@ -6,7 +6,7 @@
       <w:pPr>
         <w:numPr>
           <w:ilvl w:val="0"/>
-          <w:numId w:val="5"/>
+          <w:numId w:val="2"/>
         </w:numPr>
         <w:pBdr>
           <w:top w:space="0" w:sz="0" w:val="nil"/>
@@ -255,7 +255,7 @@
       <w:pPr>
         <w:numPr>
           <w:ilvl w:val="0"/>
-          <w:numId w:val="5"/>
+          <w:numId w:val="2"/>
         </w:numPr>
         <w:pBdr>
           <w:top w:space="0" w:sz="0" w:val="nil"/>
@@ -286,7 +286,7 @@
       <w:pPr>
         <w:numPr>
           <w:ilvl w:val="1"/>
-          <w:numId w:val="4"/>
+          <w:numId w:val="1"/>
         </w:numPr>
         <w:pBdr>
           <w:top w:space="0" w:sz="0" w:val="nil"/>
@@ -311,11 +311,6 @@
         </w:rPr>
         <w:t xml:space="preserve">Концептуальна модель даних Cassandra.</w:t>
       </w:r>
-      <w:r>
-        <w:rPr>
-          <w:rtl w:val="0"/>
-        </w:rPr>
-      </w:r>
     </w:p>
     <w:p>
       <w:pPr>
@@ -333,12 +328,12 @@
           <wp:inline distB="114300" distT="114300" distL="114300" distR="114300">
             <wp:extent cx="6519863" cy="2327229"/>
             <wp:effectExtent b="0" l="0" r="0" t="0"/>
-            <wp:docPr id="4" name="image5.png"/>
+            <wp:docPr id="2" name="image2.png"/>
             <a:graphic>
               <a:graphicData uri="http://schemas.openxmlformats.org/drawingml/2006/picture">
                 <pic:pic>
                   <pic:nvPicPr>
-                    <pic:cNvPr id="0" name="image5.png"/>
+                    <pic:cNvPr id="0" name="image2.png"/>
                     <pic:cNvPicPr preferRelativeResize="0"/>
                   </pic:nvPicPr>
                   <pic:blipFill>
@@ -372,7 +367,7 @@
       <w:pPr>
         <w:numPr>
           <w:ilvl w:val="1"/>
-          <w:numId w:val="4"/>
+          <w:numId w:val="1"/>
         </w:numPr>
         <w:pBdr>
           <w:top w:space="0" w:sz="0" w:val="nil"/>
@@ -458,12 +453,12 @@
           <wp:inline distB="114300" distT="114300" distL="114300" distR="114300">
             <wp:extent cx="6662738" cy="2008075"/>
             <wp:effectExtent b="0" l="0" r="0" t="0"/>
-            <wp:docPr id="5" name="image4.png"/>
+            <wp:docPr id="4" name="image1.png"/>
             <a:graphic>
               <a:graphicData uri="http://schemas.openxmlformats.org/drawingml/2006/picture">
                 <pic:pic>
                   <pic:nvPicPr>
-                    <pic:cNvPr id="0" name="image4.png"/>
+                    <pic:cNvPr id="0" name="image1.png"/>
                     <pic:cNvPicPr preferRelativeResize="0"/>
                   </pic:nvPicPr>
                   <pic:blipFill>
@@ -532,7 +527,7 @@
       <w:pPr>
         <w:numPr>
           <w:ilvl w:val="1"/>
-          <w:numId w:val="4"/>
+          <w:numId w:val="1"/>
         </w:numPr>
         <w:pBdr>
           <w:top w:space="0" w:sz="0" w:val="nil"/>
@@ -584,50 +579,8 @@
           <w:between w:space="0" w:sz="0" w:val="nil"/>
         </w:pBdr>
         <w:spacing w:after="0" w:lineRule="auto"/>
-        <w:ind w:left="720"/>
-        <w:rPr>
-          <w:rFonts w:ascii="Times New Roman" w:cs="Times New Roman" w:eastAsia="Times New Roman" w:hAnsi="Times New Roman"/>
-          <w:color w:val="000000"/>
-        </w:rPr>
-      </w:pPr>
-      <w:r>
-        <w:rPr>
-          <w:rFonts w:ascii="Times New Roman" w:cs="Times New Roman" w:eastAsia="Times New Roman" w:hAnsi="Times New Roman"/>
-          <w:color w:val="000000"/>
-          <w:rtl w:val="0"/>
-        </w:rPr>
-        <w:t xml:space="preserve">Зберегти у файл </w:t>
-      </w:r>
-      <w:r>
-        <w:rPr>
-          <w:rFonts w:ascii="Times New Roman" w:cs="Times New Roman" w:eastAsia="Times New Roman" w:hAnsi="Times New Roman"/>
-          <w:b w:val="1"/>
-          <w:i w:val="1"/>
-          <w:color w:val="000000"/>
-          <w:rtl w:val="0"/>
-        </w:rPr>
-        <w:t xml:space="preserve">file.txt</w:t>
-      </w:r>
-      <w:r>
-        <w:rPr>
-          <w:rtl w:val="0"/>
-        </w:rPr>
-      </w:r>
-    </w:p>
-    <w:p>
-      <w:pPr>
-        <w:pBdr>
-          <w:top w:space="0" w:sz="0" w:val="nil"/>
-          <w:left w:space="0" w:sz="0" w:val="nil"/>
-          <w:bottom w:space="0" w:sz="0" w:val="nil"/>
-          <w:right w:space="0" w:sz="0" w:val="nil"/>
-          <w:between w:space="0" w:sz="0" w:val="nil"/>
-        </w:pBdr>
-        <w:spacing w:after="0" w:lineRule="auto"/>
-        <w:ind w:left="720"/>
-        <w:rPr>
-          <w:rFonts w:ascii="Times New Roman" w:cs="Times New Roman" w:eastAsia="Times New Roman" w:hAnsi="Times New Roman"/>
-          <w:color w:val="000000"/>
+        <w:rPr>
+          <w:rFonts w:ascii="Times New Roman" w:cs="Times New Roman" w:eastAsia="Times New Roman" w:hAnsi="Times New Roman"/>
         </w:rPr>
       </w:pPr>
       <w:r>
@@ -639,62 +592,25 @@
     <w:p>
       <w:pPr>
         <w:jc w:val="center"/>
-        <w:rPr>
-          <w:rFonts w:ascii="Times New Roman" w:cs="Times New Roman" w:eastAsia="Times New Roman" w:hAnsi="Times New Roman"/>
-          <w:i w:val="1"/>
-        </w:rPr>
-      </w:pPr>
-      <w:r>
-        <w:rPr>
-          <w:rFonts w:ascii="Times New Roman" w:cs="Times New Roman" w:eastAsia="Times New Roman" w:hAnsi="Times New Roman"/>
-          <w:i w:val="1"/>
-          <w:rtl w:val="0"/>
-        </w:rPr>
-        <w:t xml:space="preserve">(Вставити приклад даних та </w:t>
-      </w:r>
-      <w:r>
-        <w:rPr>
-          <w:rFonts w:ascii="Times New Roman" w:cs="Times New Roman" w:eastAsia="Times New Roman" w:hAnsi="Times New Roman"/>
-          <w:b w:val="1"/>
-          <w:i w:val="1"/>
-          <w:rtl w:val="0"/>
-        </w:rPr>
-        <w:t xml:space="preserve">дати повний опис структури файлу</w:t>
-      </w:r>
-      <w:r>
-        <w:rPr>
-          <w:rFonts w:ascii="Times New Roman" w:cs="Times New Roman" w:eastAsia="Times New Roman" w:hAnsi="Times New Roman"/>
-          <w:i w:val="1"/>
-          <w:rtl w:val="0"/>
-        </w:rPr>
-        <w:t xml:space="preserve">. Приклад нижче)</w:t>
-      </w:r>
-    </w:p>
-    <w:p>
-      <w:pPr>
-        <w:jc w:val="center"/>
-        <w:rPr>
-          <w:rFonts w:ascii="Times New Roman" w:cs="Times New Roman" w:eastAsia="Times New Roman" w:hAnsi="Times New Roman"/>
-          <w:i w:val="1"/>
-        </w:rPr>
+        <w:rPr/>
       </w:pPr>
       <w:r>
         <w:rPr/>
         <w:drawing>
-          <wp:inline distB="0" distT="0" distL="0" distR="0">
-            <wp:extent cx="6858000" cy="1835320"/>
+          <wp:inline distB="114300" distT="114300" distL="114300" distR="114300">
+            <wp:extent cx="6858000" cy="1270000"/>
             <wp:effectExtent b="0" l="0" r="0" t="0"/>
-            <wp:docPr descr="https://lh6.googleusercontent.com/m-5ptqNOiWjTIVndN19f_KpPpSXWXFOvZj6zatX0G9hkSStLsIVz3CO_FoQPRAporszwgTj_qscbNwX89x_SHfspKHPKuH8uuQ1pVTWzRi7kXzjejR3k7XROCcwQs0qTDqcpNfT3Lss" id="1" name="image2.png"/>
+            <wp:docPr id="1" name="image3.png"/>
             <a:graphic>
               <a:graphicData uri="http://schemas.openxmlformats.org/drawingml/2006/picture">
                 <pic:pic>
                   <pic:nvPicPr>
-                    <pic:cNvPr descr="https://lh6.googleusercontent.com/m-5ptqNOiWjTIVndN19f_KpPpSXWXFOvZj6zatX0G9hkSStLsIVz3CO_FoQPRAporszwgTj_qscbNwX89x_SHfspKHPKuH8uuQ1pVTWzRi7kXzjejR3k7XROCcwQs0qTDqcpNfT3Lss" id="0" name="image2.png"/>
+                    <pic:cNvPr id="0" name="image3.png"/>
                     <pic:cNvPicPr preferRelativeResize="0"/>
                   </pic:nvPicPr>
                   <pic:blipFill>
                     <a:blip r:embed="rId8"/>
-                    <a:srcRect b="26182" l="0" r="0" t="21912"/>
+                    <a:srcRect b="0" l="0" r="0" t="0"/>
                     <a:stretch>
                       <a:fillRect/>
                     </a:stretch>
@@ -702,7 +618,7 @@
                   <pic:spPr>
                     <a:xfrm>
                       <a:off x="0" y="0"/>
-                      <a:ext cx="6858000" cy="1835320"/>
+                      <a:ext cx="6858000" cy="1270000"/>
                     </a:xfrm>
                     <a:prstGeom prst="rect"/>
                     <a:ln/>
@@ -721,7 +637,7 @@
     </w:p>
     <w:p>
       <w:pPr>
-        <w:jc w:val="center"/>
+        <w:jc w:val="left"/>
         <w:rPr>
           <w:rFonts w:ascii="Times New Roman" w:cs="Times New Roman" w:eastAsia="Times New Roman" w:hAnsi="Times New Roman"/>
           <w:i w:val="1"/>
@@ -730,15 +646,15 @@
       <w:r>
         <w:rPr/>
         <w:drawing>
-          <wp:inline distB="0" distT="0" distL="0" distR="0">
-            <wp:extent cx="6105754" cy="2729781"/>
+          <wp:inline distB="114300" distT="114300" distL="114300" distR="114300">
+            <wp:extent cx="6858000" cy="2070100"/>
             <wp:effectExtent b="0" l="0" r="0" t="0"/>
-            <wp:docPr descr="https://lh4.googleusercontent.com/QcqeryYyesYdpgXAPnjTQ07t6MDTIjHNa8YaTEcTfHPVwS2LUo3zfQS7MB-twwoZ5gkF3gDO-u1nlYzAMTtOL4YGVWS0Y67gR4BimWCzeqDe3dhk4PyWNH6GTgzbegrDjBJPwGtwkSo" id="3" name="image1.png"/>
+            <wp:docPr id="3" name="image4.png"/>
             <a:graphic>
               <a:graphicData uri="http://schemas.openxmlformats.org/drawingml/2006/picture">
                 <pic:pic>
                   <pic:nvPicPr>
-                    <pic:cNvPr descr="https://lh4.googleusercontent.com/QcqeryYyesYdpgXAPnjTQ07t6MDTIjHNa8YaTEcTfHPVwS2LUo3zfQS7MB-twwoZ5gkF3gDO-u1nlYzAMTtOL4YGVWS0Y67gR4BimWCzeqDe3dhk4PyWNH6GTgzbegrDjBJPwGtwkSo" id="0" name="image1.png"/>
+                    <pic:cNvPr id="0" name="image4.png"/>
                     <pic:cNvPicPr preferRelativeResize="0"/>
                   </pic:nvPicPr>
                   <pic:blipFill>
@@ -751,7 +667,7 @@
                   <pic:spPr>
                     <a:xfrm>
                       <a:off x="0" y="0"/>
-                      <a:ext cx="6105754" cy="2729781"/>
+                      <a:ext cx="6858000" cy="2070100"/>
                     </a:xfrm>
                     <a:prstGeom prst="rect"/>
                     <a:ln/>
@@ -770,58 +686,9 @@
     </w:p>
     <w:p>
       <w:pPr>
-        <w:jc w:val="center"/>
-        <w:rPr>
-          <w:rFonts w:ascii="Times New Roman" w:cs="Times New Roman" w:eastAsia="Times New Roman" w:hAnsi="Times New Roman"/>
-          <w:i w:val="1"/>
-        </w:rPr>
-      </w:pPr>
-      <w:r>
-        <w:rPr/>
-        <w:drawing>
-          <wp:inline distB="0" distT="0" distL="0" distR="0">
-            <wp:extent cx="6858000" cy="1931037"/>
-            <wp:effectExtent b="0" l="0" r="0" t="0"/>
-            <wp:docPr descr="https://lh5.googleusercontent.com/HDUSN4p5mHTf3NNiXydsVoLkxofgRcztv3Tu25UmRqhXpgkg6GPqbRXthgT02cbbFthoNCCszRc9x_80aCDaYhh3y55ArvAqPzVZ5c6Ibokkwq3Dm6594dT2nAeY6NO594k51r9VjU8" id="2" name="image3.png"/>
-            <a:graphic>
-              <a:graphicData uri="http://schemas.openxmlformats.org/drawingml/2006/picture">
-                <pic:pic>
-                  <pic:nvPicPr>
-                    <pic:cNvPr descr="https://lh5.googleusercontent.com/HDUSN4p5mHTf3NNiXydsVoLkxofgRcztv3Tu25UmRqhXpgkg6GPqbRXthgT02cbbFthoNCCszRc9x_80aCDaYhh3y55ArvAqPzVZ5c6Ibokkwq3Dm6594dT2nAeY6NO594k51r9VjU8" id="0" name="image3.png"/>
-                    <pic:cNvPicPr preferRelativeResize="0"/>
-                  </pic:nvPicPr>
-                  <pic:blipFill>
-                    <a:blip r:embed="rId10"/>
-                    <a:srcRect b="0" l="0" r="0" t="0"/>
-                    <a:stretch>
-                      <a:fillRect/>
-                    </a:stretch>
-                  </pic:blipFill>
-                  <pic:spPr>
-                    <a:xfrm>
-                      <a:off x="0" y="0"/>
-                      <a:ext cx="6858000" cy="1931037"/>
-                    </a:xfrm>
-                    <a:prstGeom prst="rect"/>
-                    <a:ln/>
-                  </pic:spPr>
-                </pic:pic>
-              </a:graphicData>
-            </a:graphic>
-          </wp:inline>
-        </w:drawing>
-      </w:r>
-      <w:r>
-        <w:rPr>
-          <w:rtl w:val="0"/>
-        </w:rPr>
-      </w:r>
-    </w:p>
-    <w:p>
-      <w:pPr>
         <w:numPr>
           <w:ilvl w:val="1"/>
-          <w:numId w:val="4"/>
+          <w:numId w:val="1"/>
         </w:numPr>
         <w:pBdr>
           <w:top w:space="0" w:sz="0" w:val="nil"/>
@@ -850,7 +717,7 @@
       <w:pPr>
         <w:numPr>
           <w:ilvl w:val="1"/>
-          <w:numId w:val="4"/>
+          <w:numId w:val="1"/>
         </w:numPr>
         <w:pBdr>
           <w:top w:space="0" w:sz="0" w:val="nil"/>
@@ -879,7 +746,7 @@
       <w:pPr>
         <w:numPr>
           <w:ilvl w:val="1"/>
-          <w:numId w:val="4"/>
+          <w:numId w:val="1"/>
         </w:numPr>
         <w:pBdr>
           <w:top w:space="0" w:sz="0" w:val="nil"/>
@@ -1199,7 +1066,7 @@
       <w:pPr>
         <w:numPr>
           <w:ilvl w:val="1"/>
-          <w:numId w:val="4"/>
+          <w:numId w:val="1"/>
         </w:numPr>
         <w:pBdr>
           <w:top w:space="0" w:sz="0" w:val="nil"/>
@@ -1264,6 +1131,110 @@
           <w:rtl w:val="0"/>
         </w:rPr>
         <w:t xml:space="preserve">Вимоги до стеку технологій:</w:t>
+      </w:r>
+    </w:p>
+    <w:p>
+      <w:pPr>
+        <w:numPr>
+          <w:ilvl w:val="0"/>
+          <w:numId w:val="5"/>
+        </w:numPr>
+        <w:pBdr>
+          <w:top w:space="0" w:sz="0" w:val="nil"/>
+          <w:left w:space="0" w:sz="0" w:val="nil"/>
+          <w:bottom w:space="0" w:sz="0" w:val="nil"/>
+          <w:right w:space="0" w:sz="0" w:val="nil"/>
+          <w:between w:space="0" w:sz="0" w:val="nil"/>
+        </w:pBdr>
+        <w:spacing w:after="0" w:lineRule="auto"/>
+        <w:ind w:left="720" w:hanging="360"/>
+        <w:rPr>
+          <w:color w:val="000000"/>
+        </w:rPr>
+      </w:pPr>
+      <w:r>
+        <w:rPr>
+          <w:rFonts w:ascii="Times New Roman" w:cs="Times New Roman" w:eastAsia="Times New Roman" w:hAnsi="Times New Roman"/>
+          <w:color w:val="000000"/>
+          <w:rtl w:val="0"/>
+        </w:rPr>
+        <w:t xml:space="preserve">dbms – PostgreSQL, Oracle, Cassandra</w:t>
+      </w:r>
+      <w:r>
+        <w:rPr>
+          <w:rtl w:val="0"/>
+        </w:rPr>
+      </w:r>
+    </w:p>
+    <w:p>
+      <w:pPr>
+        <w:numPr>
+          <w:ilvl w:val="0"/>
+          <w:numId w:val="5"/>
+        </w:numPr>
+        <w:pBdr>
+          <w:top w:space="0" w:sz="0" w:val="nil"/>
+          <w:left w:space="0" w:sz="0" w:val="nil"/>
+          <w:bottom w:space="0" w:sz="0" w:val="nil"/>
+          <w:right w:space="0" w:sz="0" w:val="nil"/>
+          <w:between w:space="0" w:sz="0" w:val="nil"/>
+        </w:pBdr>
+        <w:spacing w:after="0" w:lineRule="auto"/>
+        <w:ind w:left="720" w:hanging="360"/>
+        <w:rPr>
+          <w:color w:val="000000"/>
+        </w:rPr>
+      </w:pPr>
+      <w:r>
+        <w:rPr>
+          <w:rFonts w:ascii="Times New Roman" w:cs="Times New Roman" w:eastAsia="Times New Roman" w:hAnsi="Times New Roman"/>
+          <w:color w:val="000000"/>
+          <w:rtl w:val="0"/>
+        </w:rPr>
+        <w:t xml:space="preserve">mapping – Oracle ODI 12c</w:t>
+      </w:r>
+      <w:r>
+        <w:rPr>
+          <w:rtl w:val="0"/>
+        </w:rPr>
+      </w:r>
+    </w:p>
+    <w:p>
+      <w:pPr>
+        <w:pBdr>
+          <w:top w:space="0" w:sz="0" w:val="nil"/>
+          <w:left w:space="0" w:sz="0" w:val="nil"/>
+          <w:bottom w:space="0" w:sz="0" w:val="nil"/>
+          <w:right w:space="0" w:sz="0" w:val="nil"/>
+          <w:between w:space="0" w:sz="0" w:val="nil"/>
+        </w:pBdr>
+        <w:ind w:left="720" w:hanging="720"/>
+        <w:rPr>
+          <w:rFonts w:ascii="Times New Roman" w:cs="Times New Roman" w:eastAsia="Times New Roman" w:hAnsi="Times New Roman"/>
+          <w:color w:val="000000"/>
+        </w:rPr>
+      </w:pPr>
+      <w:r>
+        <w:rPr>
+          <w:rtl w:val="0"/>
+        </w:rPr>
+      </w:r>
+    </w:p>
+    <w:p>
+      <w:pPr>
+        <w:jc w:val="both"/>
+        <w:rPr>
+          <w:rFonts w:ascii="Times New Roman" w:cs="Times New Roman" w:eastAsia="Times New Roman" w:hAnsi="Times New Roman"/>
+          <w:b w:val="1"/>
+        </w:rPr>
+      </w:pPr>
+      <w:r>
+        <w:rPr>
+          <w:rFonts w:ascii="Times New Roman" w:cs="Times New Roman" w:eastAsia="Times New Roman" w:hAnsi="Times New Roman"/>
+          <w:b w:val="1"/>
+          <w:rtl w:val="0"/>
+        </w:rPr>
+        <w:t xml:space="preserve">Повний перелік файлів:</w:t>
       </w:r>
     </w:p>
     <w:p>
@@ -1280,18 +1251,22 @@
           <w:between w:space="0" w:sz="0" w:val="nil"/>
         </w:pBdr>
         <w:spacing w:after="0" w:lineRule="auto"/>
-        <w:ind w:left="720" w:hanging="360"/>
-        <w:rPr>
-          <w:color w:val="000000"/>
-        </w:rPr>
-      </w:pPr>
-      <w:r>
-        <w:rPr>
-          <w:rFonts w:ascii="Times New Roman" w:cs="Times New Roman" w:eastAsia="Times New Roman" w:hAnsi="Times New Roman"/>
-          <w:color w:val="000000"/>
-          <w:rtl w:val="0"/>
-        </w:rPr>
-        <w:t xml:space="preserve">dbms – PostgreSQL, Oracle, Cassandra</w:t>
+        <w:ind w:left="630" w:hanging="360"/>
+        <w:jc w:val="both"/>
+        <w:rPr>
+          <w:rFonts w:ascii="Times New Roman" w:cs="Times New Roman" w:eastAsia="Times New Roman" w:hAnsi="Times New Roman"/>
+          <w:i w:val="1"/>
+          <w:color w:val="000000"/>
+        </w:rPr>
+      </w:pPr>
+      <w:r>
+        <w:rPr>
+          <w:rFonts w:ascii="Times New Roman" w:cs="Times New Roman" w:eastAsia="Times New Roman" w:hAnsi="Times New Roman"/>
+          <w:i w:val="1"/>
+          <w:color w:val="000000"/>
+          <w:rtl w:val="0"/>
+        </w:rPr>
+        <w:t xml:space="preserve">cassandra.pdf – вважається документацією. </w:t>
       </w:r>
     </w:p>
     <w:p>
@@ -1308,63 +1283,29 @@
           <w:between w:space="0" w:sz="0" w:val="nil"/>
         </w:pBdr>
         <w:spacing w:after="0" w:lineRule="auto"/>
-        <w:ind w:left="720" w:hanging="360"/>
-        <w:rPr>
-          <w:color w:val="000000"/>
-        </w:rPr>
-      </w:pPr>
-      <w:r>
-        <w:rPr>
-          <w:rFonts w:ascii="Times New Roman" w:cs="Times New Roman" w:eastAsia="Times New Roman" w:hAnsi="Times New Roman"/>
-          <w:color w:val="000000"/>
-          <w:rtl w:val="0"/>
-        </w:rPr>
-        <w:t xml:space="preserve">mapping – Oracle ODI 12c</w:t>
-      </w:r>
-    </w:p>
-    <w:p>
-      <w:pPr>
-        <w:pBdr>
-          <w:top w:space="0" w:sz="0" w:val="nil"/>
-          <w:left w:space="0" w:sz="0" w:val="nil"/>
-          <w:bottom w:space="0" w:sz="0" w:val="nil"/>
-          <w:right w:space="0" w:sz="0" w:val="nil"/>
-          <w:between w:space="0" w:sz="0" w:val="nil"/>
-        </w:pBdr>
-        <w:ind w:left="720" w:hanging="720"/>
-        <w:rPr>
-          <w:rFonts w:ascii="Times New Roman" w:cs="Times New Roman" w:eastAsia="Times New Roman" w:hAnsi="Times New Roman"/>
-          <w:color w:val="000000"/>
-        </w:rPr>
-      </w:pPr>
-      <w:r>
-        <w:rPr>
-          <w:rtl w:val="0"/>
-        </w:rPr>
-      </w:r>
-    </w:p>
-    <w:p>
-      <w:pPr>
+        <w:ind w:left="630" w:hanging="360"/>
         <w:jc w:val="both"/>
         <w:rPr>
           <w:rFonts w:ascii="Times New Roman" w:cs="Times New Roman" w:eastAsia="Times New Roman" w:hAnsi="Times New Roman"/>
-          <w:b w:val="1"/>
-        </w:rPr>
-      </w:pPr>
-      <w:r>
-        <w:rPr>
-          <w:rFonts w:ascii="Times New Roman" w:cs="Times New Roman" w:eastAsia="Times New Roman" w:hAnsi="Times New Roman"/>
-          <w:b w:val="1"/>
-          <w:rtl w:val="0"/>
-        </w:rPr>
-        <w:t xml:space="preserve">Повний перелік файлів:</w:t>
+          <w:i w:val="1"/>
+          <w:color w:val="000000"/>
+        </w:rPr>
+      </w:pPr>
+      <w:r>
+        <w:rPr>
+          <w:rFonts w:ascii="Times New Roman" w:cs="Times New Roman" w:eastAsia="Times New Roman" w:hAnsi="Times New Roman"/>
+          <w:i w:val="1"/>
+          <w:color w:val="000000"/>
+          <w:rtl w:val="0"/>
+        </w:rPr>
+        <w:t xml:space="preserve">postgresql.pdf – вважається документацією. </w:t>
       </w:r>
     </w:p>
     <w:p>
       <w:pPr>
         <w:numPr>
           <w:ilvl w:val="0"/>
-          <w:numId w:val="1"/>
+          <w:numId w:val="3"/>
         </w:numPr>
         <w:pBdr>
           <w:top w:space="0" w:sz="0" w:val="nil"/>
@@ -1389,14 +1330,14 @@
           <w:color w:val="000000"/>
           <w:rtl w:val="0"/>
         </w:rPr>
-        <w:t xml:space="preserve">cassandra.pdf – вважається документацією. </w:t>
+        <w:t xml:space="preserve">file.txt– вважається документацією. </w:t>
       </w:r>
     </w:p>
     <w:p>
       <w:pPr>
         <w:numPr>
           <w:ilvl w:val="0"/>
-          <w:numId w:val="1"/>
+          <w:numId w:val="3"/>
         </w:numPr>
         <w:pBdr>
           <w:top w:space="0" w:sz="0" w:val="nil"/>
@@ -1421,70 +1362,6 @@
           <w:color w:val="000000"/>
           <w:rtl w:val="0"/>
         </w:rPr>
-        <w:t xml:space="preserve">postgresql.pdf – вважається документацією. </w:t>
-      </w:r>
-    </w:p>
-    <w:p>
-      <w:pPr>
-        <w:numPr>
-          <w:ilvl w:val="0"/>
-          <w:numId w:val="1"/>
-        </w:numPr>
-        <w:pBdr>
-          <w:top w:space="0" w:sz="0" w:val="nil"/>
-          <w:left w:space="0" w:sz="0" w:val="nil"/>
-          <w:bottom w:space="0" w:sz="0" w:val="nil"/>
-          <w:right w:space="0" w:sz="0" w:val="nil"/>
-          <w:between w:space="0" w:sz="0" w:val="nil"/>
-        </w:pBdr>
-        <w:spacing w:after="0" w:lineRule="auto"/>
-        <w:ind w:left="630" w:hanging="360"/>
-        <w:jc w:val="both"/>
-        <w:rPr>
-          <w:rFonts w:ascii="Times New Roman" w:cs="Times New Roman" w:eastAsia="Times New Roman" w:hAnsi="Times New Roman"/>
-          <w:i w:val="1"/>
-          <w:color w:val="000000"/>
-        </w:rPr>
-      </w:pPr>
-      <w:r>
-        <w:rPr>
-          <w:rFonts w:ascii="Times New Roman" w:cs="Times New Roman" w:eastAsia="Times New Roman" w:hAnsi="Times New Roman"/>
-          <w:i w:val="1"/>
-          <w:color w:val="000000"/>
-          <w:rtl w:val="0"/>
-        </w:rPr>
-        <w:t xml:space="preserve">file.txt– вважається документацією. </w:t>
-      </w:r>
-    </w:p>
-    <w:p>
-      <w:pPr>
-        <w:numPr>
-          <w:ilvl w:val="0"/>
-          <w:numId w:val="1"/>
-        </w:numPr>
-        <w:pBdr>
-          <w:top w:space="0" w:sz="0" w:val="nil"/>
-          <w:left w:space="0" w:sz="0" w:val="nil"/>
-          <w:bottom w:space="0" w:sz="0" w:val="nil"/>
-          <w:right w:space="0" w:sz="0" w:val="nil"/>
-          <w:between w:space="0" w:sz="0" w:val="nil"/>
-        </w:pBdr>
-        <w:spacing w:after="0" w:lineRule="auto"/>
-        <w:ind w:left="630" w:hanging="360"/>
-        <w:jc w:val="both"/>
-        <w:rPr>
-          <w:rFonts w:ascii="Times New Roman" w:cs="Times New Roman" w:eastAsia="Times New Roman" w:hAnsi="Times New Roman"/>
-          <w:i w:val="1"/>
-          <w:color w:val="000000"/>
-        </w:rPr>
-      </w:pPr>
-      <w:r>
-        <w:rPr>
-          <w:rFonts w:ascii="Times New Roman" w:cs="Times New Roman" w:eastAsia="Times New Roman" w:hAnsi="Times New Roman"/>
-          <w:i w:val="1"/>
-          <w:color w:val="000000"/>
-          <w:rtl w:val="0"/>
-        </w:rPr>
         <w:t xml:space="preserve">Task.pdf – вважається документацією. Даний документ.</w:t>
       </w:r>
     </w:p>
@@ -1530,7 +1407,7 @@
       <w:pPr>
         <w:numPr>
           <w:ilvl w:val="0"/>
-          <w:numId w:val="2"/>
+          <w:numId w:val="4"/>
         </w:numPr>
         <w:pBdr>
           <w:top w:space="0" w:sz="0" w:val="nil"/>
@@ -1558,12 +1435,17 @@
         </w:rPr>
         <w:t xml:space="preserve">Роботи (виконати export odi проекту) завантажені після 24.11 - переносяться як борг</w:t>
       </w:r>
+      <w:r>
+        <w:rPr>
+          <w:rtl w:val="0"/>
+        </w:rPr>
+      </w:r>
     </w:p>
     <w:p>
       <w:pPr>
         <w:numPr>
           <w:ilvl w:val="0"/>
-          <w:numId w:val="2"/>
+          <w:numId w:val="4"/>
         </w:numPr>
         <w:pBdr>
           <w:top w:space="0" w:sz="0" w:val="nil"/>
@@ -1591,12 +1473,17 @@
         </w:rPr>
         <w:t xml:space="preserve">Діаграми представлені у документації не відповідають моделям даних у роботі</w:t>
       </w:r>
+      <w:r>
+        <w:rPr>
+          <w:rtl w:val="0"/>
+        </w:rPr>
+      </w:r>
     </w:p>
     <w:p>
       <w:pPr>
         <w:numPr>
           <w:ilvl w:val="0"/>
-          <w:numId w:val="2"/>
+          <w:numId w:val="4"/>
         </w:numPr>
         <w:pBdr>
           <w:top w:space="0" w:sz="0" w:val="nil"/>
@@ -1624,12 +1511,17 @@
         </w:rPr>
         <w:t xml:space="preserve">У роботі не використано складну структуру файлу (csv тощо не приймаються) </w:t>
       </w:r>
+      <w:r>
+        <w:rPr>
+          <w:rtl w:val="0"/>
+        </w:rPr>
+      </w:r>
     </w:p>
     <w:p>
       <w:pPr>
         <w:numPr>
           <w:ilvl w:val="0"/>
-          <w:numId w:val="2"/>
+          <w:numId w:val="4"/>
         </w:numPr>
         <w:pBdr>
           <w:top w:space="0" w:sz="0" w:val="nil"/>
@@ -1657,12 +1549,17 @@
         </w:rPr>
         <w:t xml:space="preserve">Робота не містить Filter, JOIN, AGGREGATE компонентів ODI.</w:t>
       </w:r>
+      <w:r>
+        <w:rPr>
+          <w:rtl w:val="0"/>
+        </w:rPr>
+      </w:r>
     </w:p>
     <w:p>
       <w:pPr>
         <w:numPr>
           <w:ilvl w:val="0"/>
-          <w:numId w:val="2"/>
+          <w:numId w:val="4"/>
         </w:numPr>
         <w:pBdr>
           <w:top w:space="0" w:sz="0" w:val="nil"/>
@@ -1690,12 +1587,17 @@
         </w:rPr>
         <w:t xml:space="preserve">Міграція не відповідає визначеному напрямку міграції або не відбувається</w:t>
       </w:r>
+      <w:r>
+        <w:rPr>
+          <w:rtl w:val="0"/>
+        </w:rPr>
+      </w:r>
     </w:p>
     <w:p>
       <w:pPr>
         <w:numPr>
           <w:ilvl w:val="0"/>
-          <w:numId w:val="2"/>
+          <w:numId w:val="4"/>
         </w:numPr>
         <w:pBdr>
           <w:top w:space="0" w:sz="0" w:val="nil"/>
@@ -1722,6 +1624,11 @@
           <w:rtl w:val="0"/>
         </w:rPr>
         <w:t xml:space="preserve">Відсутня документація</w:t>
+      </w:r>
+      <w:r>
+        <w:rPr>
+          <w:rtl w:val="0"/>
+        </w:rPr>
       </w:r>
     </w:p>
     <w:p>
@@ -3131,7 +3038,7 @@
       </w:r>
     </w:p>
     <w:sectPr>
-      <w:headerReference r:id="rId11" w:type="default"/>
+      <w:headerReference r:id="rId10" w:type="default"/>
       <w:pgSz w:h="15840" w:w="12240"/>
       <w:pgMar w:bottom="720" w:top="720" w:left="720" w:right="720" w:header="720" w:footer="720"/>
       <w:pgNumType w:start="1"/>
@@ -3278,11 +3185,195 @@
 <w:numbering xmlns:mc="http://schemas.openxmlformats.org/markup-compatibility/2006" xmlns:o="urn:schemas-microsoft-com:office:office" xmlns:r="http://schemas.openxmlformats.org/officeDocument/2006/relationships" xmlns:m="http://schemas.openxmlformats.org/officeDocument/2006/math" xmlns:v="urn:schemas-microsoft-com:vml" xmlns:wp="http://schemas.openxmlformats.org/drawingml/2006/wordprocessingDrawing" xmlns:w10="urn:schemas-microsoft-com:office:word" xmlns:w="http://schemas.openxmlformats.org/wordprocessingml/2006/main" xmlns:wne="http://schemas.microsoft.com/office/word/2006/wordml" xmlns:sl="http://schemas.openxmlformats.org/schemaLibrary/2006/main" xmlns:a="http://schemas.openxmlformats.org/drawingml/2006/main" xmlns:pic="http://schemas.openxmlformats.org/drawingml/2006/picture" xmlns:c="http://schemas.openxmlformats.org/drawingml/2006/chart" xmlns:lc="http://schemas.openxmlformats.org/drawingml/2006/lockedCanvas" xmlns:dgm="http://schemas.openxmlformats.org/drawingml/2006/diagram" xmlns:wps="http://schemas.microsoft.com/office/word/2010/wordprocessingShape" xmlns:wpg="http://schemas.microsoft.com/office/word/2010/wordprocessingGroup" xmlns:w14="http://schemas.microsoft.com/office/word/2010/wordml" xmlns:w15="http://schemas.microsoft.com/office/word/2012/wordml">
   <w:abstractNum w:abstractNumId="1">
     <w:lvl w:ilvl="0">
+      <w:start w:val="2"/>
+      <w:numFmt w:val="decimal"/>
+      <w:lvlText w:val="%1"/>
+      <w:lvlJc w:val="left"/>
+      <w:pPr>
+        <w:ind w:left="360" w:hanging="360"/>
+      </w:pPr>
+      <w:rPr/>
+    </w:lvl>
+    <w:lvl w:ilvl="1">
+      <w:start w:val="1"/>
+      <w:numFmt w:val="decimal"/>
+      <w:lvlText w:val="%1.%2"/>
+      <w:lvlJc w:val="left"/>
+      <w:pPr>
+        <w:ind w:left="720" w:hanging="360"/>
+      </w:pPr>
+      <w:rPr/>
+    </w:lvl>
+    <w:lvl w:ilvl="2">
+      <w:start w:val="1"/>
+      <w:numFmt w:val="decimal"/>
+      <w:lvlText w:val="%1.%2.%3"/>
+      <w:lvlJc w:val="left"/>
+      <w:pPr>
+        <w:ind w:left="1440" w:hanging="720"/>
+      </w:pPr>
+      <w:rPr/>
+    </w:lvl>
+    <w:lvl w:ilvl="3">
+      <w:start w:val="1"/>
+      <w:numFmt w:val="decimal"/>
+      <w:lvlText w:val="%1.%2.%3.%4"/>
+      <w:lvlJc w:val="left"/>
+      <w:pPr>
+        <w:ind w:left="1800" w:hanging="720"/>
+      </w:pPr>
+      <w:rPr/>
+    </w:lvl>
+    <w:lvl w:ilvl="4">
+      <w:start w:val="1"/>
+      <w:numFmt w:val="decimal"/>
+      <w:lvlText w:val="%1.%2.%3.%4.%5"/>
+      <w:lvlJc w:val="left"/>
+      <w:pPr>
+        <w:ind w:left="2520" w:hanging="1080"/>
+      </w:pPr>
+      <w:rPr/>
+    </w:lvl>
+    <w:lvl w:ilvl="5">
+      <w:start w:val="1"/>
+      <w:numFmt w:val="decimal"/>
+      <w:lvlText w:val="%1.%2.%3.%4.%5.%6"/>
+      <w:lvlJc w:val="left"/>
+      <w:pPr>
+        <w:ind w:left="2880" w:hanging="1080"/>
+      </w:pPr>
+      <w:rPr/>
+    </w:lvl>
+    <w:lvl w:ilvl="6">
+      <w:start w:val="1"/>
+      <w:numFmt w:val="decimal"/>
+      <w:lvlText w:val="%1.%2.%3.%4.%5.%6.%7"/>
+      <w:lvlJc w:val="left"/>
+      <w:pPr>
+        <w:ind w:left="3600" w:hanging="1440"/>
+      </w:pPr>
+      <w:rPr/>
+    </w:lvl>
+    <w:lvl w:ilvl="7">
+      <w:start w:val="1"/>
+      <w:numFmt w:val="decimal"/>
+      <w:lvlText w:val="%1.%2.%3.%4.%5.%6.%7.%8"/>
+      <w:lvlJc w:val="left"/>
+      <w:pPr>
+        <w:ind w:left="3960" w:hanging="1440"/>
+      </w:pPr>
+      <w:rPr/>
+    </w:lvl>
+    <w:lvl w:ilvl="8">
+      <w:start w:val="1"/>
+      <w:numFmt w:val="decimal"/>
+      <w:lvlText w:val="%1.%2.%3.%4.%5.%6.%7.%8.%9"/>
+      <w:lvlJc w:val="left"/>
+      <w:pPr>
+        <w:ind w:left="4320" w:hanging="1440"/>
+      </w:pPr>
+      <w:rPr/>
+    </w:lvl>
+  </w:abstractNum>
+  <w:abstractNum w:abstractNumId="2">
+    <w:lvl w:ilvl="0">
       <w:start w:val="1"/>
       <w:numFmt w:val="decimal"/>
       <w:lvlText w:val="%1."/>
       <w:lvlJc w:val="left"/>
       <w:pPr>
+        <w:ind w:left="360" w:hanging="360"/>
+      </w:pPr>
+      <w:rPr/>
+    </w:lvl>
+    <w:lvl w:ilvl="1">
+      <w:start w:val="1"/>
+      <w:numFmt w:val="decimal"/>
+      <w:lvlText w:val="%1.%2."/>
+      <w:lvlJc w:val="left"/>
+      <w:pPr>
+        <w:ind w:left="360" w:hanging="360"/>
+      </w:pPr>
+      <w:rPr/>
+    </w:lvl>
+    <w:lvl w:ilvl="2">
+      <w:start w:val="1"/>
+      <w:numFmt w:val="decimal"/>
+      <w:lvlText w:val="%1.%2.%3."/>
+      <w:lvlJc w:val="left"/>
+      <w:pPr>
+        <w:ind w:left="720" w:hanging="720"/>
+      </w:pPr>
+      <w:rPr/>
+    </w:lvl>
+    <w:lvl w:ilvl="3">
+      <w:start w:val="1"/>
+      <w:numFmt w:val="decimal"/>
+      <w:lvlText w:val="%1.%2.%3.%4."/>
+      <w:lvlJc w:val="left"/>
+      <w:pPr>
+        <w:ind w:left="720" w:hanging="720"/>
+      </w:pPr>
+      <w:rPr/>
+    </w:lvl>
+    <w:lvl w:ilvl="4">
+      <w:start w:val="1"/>
+      <w:numFmt w:val="decimal"/>
+      <w:lvlText w:val="%1.%2.%3.%4.%5."/>
+      <w:lvlJc w:val="left"/>
+      <w:pPr>
+        <w:ind w:left="1080" w:hanging="1080"/>
+      </w:pPr>
+      <w:rPr/>
+    </w:lvl>
+    <w:lvl w:ilvl="5">
+      <w:start w:val="1"/>
+      <w:numFmt w:val="decimal"/>
+      <w:lvlText w:val="%1.%2.%3.%4.%5.%6."/>
+      <w:lvlJc w:val="left"/>
+      <w:pPr>
+        <w:ind w:left="1080" w:hanging="1080"/>
+      </w:pPr>
+      <w:rPr/>
+    </w:lvl>
+    <w:lvl w:ilvl="6">
+      <w:start w:val="1"/>
+      <w:numFmt w:val="decimal"/>
+      <w:lvlText w:val="%1.%2.%3.%4.%5.%6.%7."/>
+      <w:lvlJc w:val="left"/>
+      <w:pPr>
+        <w:ind w:left="1440" w:hanging="1440"/>
+      </w:pPr>
+      <w:rPr/>
+    </w:lvl>
+    <w:lvl w:ilvl="7">
+      <w:start w:val="1"/>
+      <w:numFmt w:val="decimal"/>
+      <w:lvlText w:val="%1.%2.%3.%4.%5.%6.%7.%8."/>
+      <w:lvlJc w:val="left"/>
+      <w:pPr>
+        <w:ind w:left="1440" w:hanging="1440"/>
+      </w:pPr>
+      <w:rPr/>
+    </w:lvl>
+    <w:lvl w:ilvl="8">
+      <w:start w:val="1"/>
+      <w:numFmt w:val="decimal"/>
+      <w:lvlText w:val="%1.%2.%3.%4.%5.%6.%7.%8.%9."/>
+      <w:lvlJc w:val="left"/>
+      <w:pPr>
+        <w:ind w:left="1800" w:hanging="1800"/>
+      </w:pPr>
+      <w:rPr/>
+    </w:lvl>
+  </w:abstractNum>
+  <w:abstractNum w:abstractNumId="3">
+    <w:lvl w:ilvl="0">
+      <w:start w:val="1"/>
+      <w:numFmt w:val="decimal"/>
+      <w:lvlText w:val="%1."/>
+      <w:lvlJc w:val="left"/>
+      <w:pPr>
         <w:ind w:left="630" w:hanging="360"/>
       </w:pPr>
       <w:rPr/>
@@ -3368,7 +3459,7 @@
       <w:rPr/>
     </w:lvl>
   </w:abstractNum>
-  <w:abstractNum w:abstractNumId="2">
+  <w:abstractNum w:abstractNumId="4">
     <w:lvl w:ilvl="0">
       <w:start w:val="1"/>
       <w:numFmt w:val="bullet"/>
@@ -3480,7 +3571,7 @@
       </w:rPr>
     </w:lvl>
   </w:abstractNum>
-  <w:abstractNum w:abstractNumId="3">
+  <w:abstractNum w:abstractNumId="5">
     <w:lvl w:ilvl="0">
       <w:start w:val="1"/>
       <w:numFmt w:val="bullet"/>
@@ -3588,190 +3679,6 @@
       <w:rPr>
         <w:rFonts w:ascii="Noto Sans Symbols" w:cs="Noto Sans Symbols" w:eastAsia="Noto Sans Symbols" w:hAnsi="Noto Sans Symbols"/>
       </w:rPr>
-    </w:lvl>
-  </w:abstractNum>
-  <w:abstractNum w:abstractNumId="4">
-    <w:lvl w:ilvl="0">
-      <w:start w:val="2"/>
-      <w:numFmt w:val="decimal"/>
-      <w:lvlText w:val="%1"/>
-      <w:lvlJc w:val="left"/>
-      <w:pPr>
-        <w:ind w:left="360" w:hanging="360"/>
-      </w:pPr>
-      <w:rPr/>
-    </w:lvl>
-    <w:lvl w:ilvl="1">
-      <w:start w:val="1"/>
-      <w:numFmt w:val="decimal"/>
-      <w:lvlText w:val="%1.%2"/>
-      <w:lvlJc w:val="left"/>
-      <w:pPr>
-        <w:ind w:left="720" w:hanging="360"/>
-      </w:pPr>
-      <w:rPr/>
-    </w:lvl>
-    <w:lvl w:ilvl="2">
-      <w:start w:val="1"/>
-      <w:numFmt w:val="decimal"/>
-      <w:lvlText w:val="%1.%2.%3"/>
-      <w:lvlJc w:val="left"/>
-      <w:pPr>
-        <w:ind w:left="1440" w:hanging="720"/>
-      </w:pPr>
-      <w:rPr/>
-    </w:lvl>
-    <w:lvl w:ilvl="3">
-      <w:start w:val="1"/>
-      <w:numFmt w:val="decimal"/>
-      <w:lvlText w:val="%1.%2.%3.%4"/>
-      <w:lvlJc w:val="left"/>
-      <w:pPr>
-        <w:ind w:left="1800" w:hanging="720"/>
-      </w:pPr>
-      <w:rPr/>
-    </w:lvl>
-    <w:lvl w:ilvl="4">
-      <w:start w:val="1"/>
-      <w:numFmt w:val="decimal"/>
-      <w:lvlText w:val="%1.%2.%3.%4.%5"/>
-      <w:lvlJc w:val="left"/>
-      <w:pPr>
-        <w:ind w:left="2520" w:hanging="1080"/>
-      </w:pPr>
-      <w:rPr/>
-    </w:lvl>
-    <w:lvl w:ilvl="5">
-      <w:start w:val="1"/>
-      <w:numFmt w:val="decimal"/>
-      <w:lvlText w:val="%1.%2.%3.%4.%5.%6"/>
-      <w:lvlJc w:val="left"/>
-      <w:pPr>
-        <w:ind w:left="2880" w:hanging="1080"/>
-      </w:pPr>
-      <w:rPr/>
-    </w:lvl>
-    <w:lvl w:ilvl="6">
-      <w:start w:val="1"/>
-      <w:numFmt w:val="decimal"/>
-      <w:lvlText w:val="%1.%2.%3.%4.%5.%6.%7"/>
-      <w:lvlJc w:val="left"/>
-      <w:pPr>
-        <w:ind w:left="3600" w:hanging="1440"/>
-      </w:pPr>
-      <w:rPr/>
-    </w:lvl>
-    <w:lvl w:ilvl="7">
-      <w:start w:val="1"/>
-      <w:numFmt w:val="decimal"/>
-      <w:lvlText w:val="%1.%2.%3.%4.%5.%6.%7.%8"/>
-      <w:lvlJc w:val="left"/>
-      <w:pPr>
-        <w:ind w:left="3960" w:hanging="1440"/>
-      </w:pPr>
-      <w:rPr/>
-    </w:lvl>
-    <w:lvl w:ilvl="8">
-      <w:start w:val="1"/>
-      <w:numFmt w:val="decimal"/>
-      <w:lvlText w:val="%1.%2.%3.%4.%5.%6.%7.%8.%9"/>
-      <w:lvlJc w:val="left"/>
-      <w:pPr>
-        <w:ind w:left="4320" w:hanging="1440"/>
-      </w:pPr>
-      <w:rPr/>
-    </w:lvl>
-  </w:abstractNum>
-  <w:abstractNum w:abstractNumId="5">
-    <w:lvl w:ilvl="0">
-      <w:start w:val="1"/>
-      <w:numFmt w:val="decimal"/>
-      <w:lvlText w:val="%1."/>
-      <w:lvlJc w:val="left"/>
-      <w:pPr>
-        <w:ind w:left="360" w:hanging="360"/>
-      </w:pPr>
-      <w:rPr/>
-    </w:lvl>
-    <w:lvl w:ilvl="1">
-      <w:start w:val="1"/>
-      <w:numFmt w:val="decimal"/>
-      <w:lvlText w:val="%1.%2."/>
-      <w:lvlJc w:val="left"/>
-      <w:pPr>
-        <w:ind w:left="360" w:hanging="360"/>
-      </w:pPr>
-      <w:rPr/>
-    </w:lvl>
-    <w:lvl w:ilvl="2">
-      <w:start w:val="1"/>
-      <w:numFmt w:val="decimal"/>
-      <w:lvlText w:val="%1.%2.%3."/>
-      <w:lvlJc w:val="left"/>
-      <w:pPr>
-        <w:ind w:left="720" w:hanging="720"/>
-      </w:pPr>
-      <w:rPr/>
-    </w:lvl>
-    <w:lvl w:ilvl="3">
-      <w:start w:val="1"/>
-      <w:numFmt w:val="decimal"/>
-      <w:lvlText w:val="%1.%2.%3.%4."/>
-      <w:lvlJc w:val="left"/>
-      <w:pPr>
-        <w:ind w:left="720" w:hanging="720"/>
-      </w:pPr>
-      <w:rPr/>
-    </w:lvl>
-    <w:lvl w:ilvl="4">
-      <w:start w:val="1"/>
-      <w:numFmt w:val="decimal"/>
-      <w:lvlText w:val="%1.%2.%3.%4.%5."/>
-      <w:lvlJc w:val="left"/>
-      <w:pPr>
-        <w:ind w:left="1080" w:hanging="1080"/>
-      </w:pPr>
-      <w:rPr/>
-    </w:lvl>
-    <w:lvl w:ilvl="5">
-      <w:start w:val="1"/>
-      <w:numFmt w:val="decimal"/>
-      <w:lvlText w:val="%1.%2.%3.%4.%5.%6."/>
-      <w:lvlJc w:val="left"/>
-      <w:pPr>
-        <w:ind w:left="1080" w:hanging="1080"/>
-      </w:pPr>
-      <w:rPr/>
-    </w:lvl>
-    <w:lvl w:ilvl="6">
-      <w:start w:val="1"/>
-      <w:numFmt w:val="decimal"/>
-      <w:lvlText w:val="%1.%2.%3.%4.%5.%6.%7."/>
-      <w:lvlJc w:val="left"/>
-      <w:pPr>
-        <w:ind w:left="1440" w:hanging="1440"/>
-      </w:pPr>
-      <w:rPr/>
-    </w:lvl>
-    <w:lvl w:ilvl="7">
-      <w:start w:val="1"/>
-      <w:numFmt w:val="decimal"/>
-      <w:lvlText w:val="%1.%2.%3.%4.%5.%6.%7.%8."/>
-      <w:lvlJc w:val="left"/>
-      <w:pPr>
-        <w:ind w:left="1440" w:hanging="1440"/>
-      </w:pPr>
-      <w:rPr/>
-    </w:lvl>
-    <w:lvl w:ilvl="8">
-      <w:start w:val="1"/>
-      <w:numFmt w:val="decimal"/>
-      <w:lvlText w:val="%1.%2.%3.%4.%5.%6.%7.%8.%9."/>
-      <w:lvlJc w:val="left"/>
-      <w:pPr>
-        <w:ind w:left="1800" w:hanging="1800"/>
-      </w:pPr>
-      <w:rPr/>
     </w:lvl>
   </w:abstractNum>
   <w:num w:numId="1">

</xml_diff>